<commit_message>
Tugas PPW Pertemuan 11-13
</commit_message>
<xml_diff>
--- a/Pertemuan10/Latihan/laporan/Modul10_2311104024_TsaqifHisyamSaputra_SE-07-01.docx
+++ b/Pertemuan10/Latihan/laporan/Modul10_2311104024_TsaqifHisyamSaputra_SE-07-01.docx
@@ -89,7 +89,23 @@
           <w:b/>
           <w:bCs/>
         </w:rPr>
-        <w:t>(NAMA MODUL)</w:t>
+        <w:t>(</w:t>
+      </w:r>
+      <w:r>
+        <w:rPr>
+          <w:rFonts w:ascii="Times New Roman" w:hAnsi="Times New Roman" w:cs="Times New Roman"/>
+          <w:b/>
+          <w:bCs/>
+        </w:rPr>
+        <w:t>PHP &amp; MYSQL</w:t>
+      </w:r>
+      <w:r>
+        <w:rPr>
+          <w:rFonts w:ascii="Times New Roman" w:hAnsi="Times New Roman" w:cs="Times New Roman"/>
+          <w:b/>
+          <w:bCs/>
+        </w:rPr>
+        <w:t>)</w:t>
       </w:r>
     </w:p>
     <w:p>
@@ -1441,6 +1457,7 @@
       <w:r>
         <w:rPr>
           <w:rFonts w:ascii="Times New Roman" w:hAnsi="Times New Roman" w:cs="Times New Roman"/>
+          <w:noProof/>
         </w:rPr>
         <w:drawing>
           <wp:inline distT="0" distB="0" distL="0" distR="0" wp14:anchorId="4FAC7162" wp14:editId="22BB6F3E">
@@ -1489,6 +1506,7 @@
       <w:r>
         <w:rPr>
           <w:rFonts w:ascii="Times New Roman" w:hAnsi="Times New Roman" w:cs="Times New Roman"/>
+          <w:noProof/>
         </w:rPr>
         <w:drawing>
           <wp:inline distT="0" distB="0" distL="0" distR="0" wp14:anchorId="217BE50F" wp14:editId="5866378E">
@@ -1780,7 +1798,7 @@
           <w:noProof/>
         </w:rPr>
         <w:drawing>
-          <wp:inline distT="0" distB="0" distL="0" distR="0" wp14:anchorId="70DE145A" wp14:editId="7DAED680">
+          <wp:inline distT="0" distB="0" distL="0" distR="0" wp14:anchorId="70DE145A" wp14:editId="50479B02">
             <wp:extent cx="5600700" cy="3343275"/>
             <wp:effectExtent l="0" t="0" r="0" b="9525"/>
             <wp:docPr id="27724202" name="Picture 2"/>
@@ -1938,7 +1956,7 @@
           <w:noProof/>
         </w:rPr>
         <w:drawing>
-          <wp:inline distT="0" distB="0" distL="0" distR="0" wp14:anchorId="4403540B" wp14:editId="0D75DD13">
+          <wp:inline distT="0" distB="0" distL="0" distR="0" wp14:anchorId="4403540B" wp14:editId="1F3F08F6">
             <wp:extent cx="5610225" cy="3333750"/>
             <wp:effectExtent l="0" t="0" r="9525" b="0"/>
             <wp:docPr id="394863612" name="Picture 3"/>
@@ -2051,6 +2069,7 @@
       <w:r>
         <w:rPr>
           <w:rFonts w:ascii="Times New Roman" w:hAnsi="Times New Roman" w:cs="Times New Roman"/>
+          <w:noProof/>
         </w:rPr>
         <w:drawing>
           <wp:inline distT="0" distB="0" distL="0" distR="0" wp14:anchorId="7BEE88D3" wp14:editId="5B9EAA19">
@@ -2236,7 +2255,7 @@
           <w:noProof/>
         </w:rPr>
         <w:drawing>
-          <wp:inline distT="0" distB="0" distL="0" distR="0" wp14:anchorId="0307AAD1" wp14:editId="2675BA39">
+          <wp:inline distT="0" distB="0" distL="0" distR="0" wp14:anchorId="0307AAD1" wp14:editId="7278CC35">
             <wp:extent cx="5610225" cy="3371850"/>
             <wp:effectExtent l="0" t="0" r="9525" b="0"/>
             <wp:docPr id="1081721191" name="Picture 4" descr="A screenshot of a computer&#10;&#10;AI-generated content may be incorrect."/>
@@ -4476,6 +4495,7 @@
   <w:style w:type="character" w:default="1" w:styleId="DefaultParagraphFont">
     <w:name w:val="Default Paragraph Font"/>
     <w:uiPriority w:val="1"/>
+    <w:semiHidden/>
     <w:unhideWhenUsed/>
   </w:style>
   <w:style w:type="table" w:default="1" w:styleId="TableNormal">

</xml_diff>